<commit_message>
Updated documentation with DST problems listed
</commit_message>
<xml_diff>
--- a/Instructions.docx
+++ b/Instructions.docx
@@ -81,6 +81,13 @@
       </w:r>
     </w:p>
     <w:p>
+      <w:r>
+        <w:t>When it is first turned on, the clock will either wait for the time to catch up to the displayed time (red light on), or will step as fast as possible to make the hands show the correct time (red light flashing). The fastest step speed is only just faster than normal, however, so automatic adjustment can take several hours.</w:t>
+      </w:r>
+      <w:bookmarkStart w:id="0" w:name="_GoBack"/>
+      <w:bookmarkEnd w:id="0"/>
+    </w:p>
+    <w:p>
       <w:pPr>
         <w:pStyle w:val="Heading1"/>
       </w:pPr>
@@ -98,6 +105,9 @@
         <w:jc w:val="center"/>
       </w:pPr>
       <w:r>
+        <w:rPr>
+          <w:noProof/>
+        </w:rPr>
         <w:drawing>
           <wp:inline distT="0" distB="0" distL="0" distR="0" wp14:anchorId="678A4A06" wp14:editId="15FBF72E">
             <wp:extent cx="1595311" cy="3469218"/>
@@ -353,6 +363,9 @@
         <w:jc w:val="center"/>
       </w:pPr>
       <w:r>
+        <w:rPr>
+          <w:noProof/>
+        </w:rPr>
         <w:drawing>
           <wp:inline distT="0" distB="0" distL="0" distR="0" wp14:anchorId="51810FBE" wp14:editId="42A4D45C">
             <wp:extent cx="1183612" cy="2387322"/>
@@ -439,6 +452,9 @@
         <w:jc w:val="center"/>
       </w:pPr>
       <w:r>
+        <w:rPr>
+          <w:noProof/>
+        </w:rPr>
         <w:drawing>
           <wp:inline distT="0" distB="0" distL="0" distR="0" wp14:anchorId="6380B4F3" wp14:editId="398718CF">
             <wp:extent cx="1202961" cy="2434032"/>
@@ -501,6 +517,9 @@
         <w:jc w:val="center"/>
       </w:pPr>
       <w:r>
+        <w:rPr>
+          <w:noProof/>
+        </w:rPr>
         <w:drawing>
           <wp:inline distT="0" distB="0" distL="0" distR="0" wp14:anchorId="5B2E3F43" wp14:editId="7FA1CB39">
             <wp:extent cx="1198349" cy="2426934"/>
@@ -702,8 +721,6 @@
           </wp:inline>
         </w:drawing>
       </w:r>
-      <w:bookmarkStart w:id="0" w:name="_GoBack"/>
-      <w:bookmarkEnd w:id="0"/>
     </w:p>
     <w:p>
       <w:pPr>
@@ -733,7 +750,7 @@
     </w:p>
     <w:sectPr>
       <w:pgSz w:w="11906" w:h="16838"/>
-      <w:pgMar w:top="1440" w:right="1440" w:bottom="993" w:left="1440" w:header="708" w:footer="708" w:gutter="0"/>
+      <w:pgMar w:top="851" w:right="1440" w:bottom="993" w:left="1440" w:header="708" w:footer="708" w:gutter="0"/>
       <w:cols w:space="708"/>
       <w:docGrid w:linePitch="360"/>
     </w:sectPr>

</xml_diff>